<commit_message>
koncepty - utřídění obsahu
</commit_message>
<xml_diff>
--- a/DOC/kabiny_koncept/geometrie/text_dilci_obj.docx
+++ b/DOC/kabiny_koncept/geometrie/text_dilci_obj.docx
@@ -25,10 +25,436 @@
     </w:p>
     <w:p>
       <w:r>
-        <w:t>CO2,</w:t>
-      </w:r>
-      <w:r>
-        <w:t xml:space="preserve">ION,POW apod.  Elementy  - design v </w:t>
+        <w:t xml:space="preserve">CO2/FLAME </w:t>
+      </w:r>
+      <w:r>
+        <w:t xml:space="preserve">(ožeh) </w:t>
+      </w:r>
+      <w:r>
+        <w:t xml:space="preserve">– robot </w:t>
+      </w:r>
+      <w:proofErr w:type="gramStart"/>
+      <w:r>
+        <w:t>viz.LAK</w:t>
+      </w:r>
+      <w:proofErr w:type="gramEnd"/>
+      <w:r>
+        <w:t xml:space="preserve"> – SG i KK režim – pracovní (aplikační) okno,</w:t>
+      </w:r>
+      <w:r>
+        <w:t>ION</w:t>
+      </w:r>
+      <w:r>
+        <w:t xml:space="preserve"> –ion.tyče – bez zadávání PT, spíše jen pro zobrazení v designu, ale bez žádného významu</w:t>
+      </w:r>
+      <w:r>
+        <w:t>,</w:t>
+      </w:r>
+    </w:p>
+    <w:p>
+      <w:r>
+        <w:t>POW</w:t>
+      </w:r>
+      <w:r>
+        <w:t xml:space="preserve">  - může mít </w:t>
+      </w:r>
+      <w:r>
+        <w:t>více komor</w:t>
+      </w:r>
+    </w:p>
+    <w:p>
+      <w:pPr>
+        <w:pStyle w:val="Odstavecseseznamem"/>
+        <w:numPr>
+          <w:ilvl w:val="0"/>
+          <w:numId w:val="1"/>
+        </w:numPr>
+      </w:pPr>
+      <w:r>
+        <w:t>Varianta –</w:t>
+      </w:r>
+      <w:r>
+        <w:t xml:space="preserve"> robotické</w:t>
+      </w:r>
+      <w:r>
+        <w:t xml:space="preserve"> bez dveří, pouze průjezd, rychlost resp. rozestupy na dopravníku udává takt</w:t>
+      </w:r>
+    </w:p>
+    <w:p>
+      <w:pPr>
+        <w:pStyle w:val="Odstavecseseznamem"/>
+        <w:numPr>
+          <w:ilvl w:val="0"/>
+          <w:numId w:val="1"/>
+        </w:numPr>
+      </w:pPr>
+      <w:r>
+        <w:t xml:space="preserve">S dveřmi – taktovaný s podružným dopravníkem, přejezd od STOP stanice, </w:t>
+      </w:r>
+      <w:r>
+        <w:t xml:space="preserve">celý </w:t>
+      </w:r>
+      <w:proofErr w:type="spellStart"/>
+      <w:r>
+        <w:t>řetez</w:t>
+      </w:r>
+      <w:proofErr w:type="spellEnd"/>
+      <w:r>
+        <w:t xml:space="preserve"> se posouvá doprava, doleva v nějakém rozsahu, nejčastěji </w:t>
+      </w:r>
+      <w:proofErr w:type="spellStart"/>
+      <w:proofErr w:type="gramStart"/>
+      <w:r>
+        <w:t>podvěsný</w:t>
+      </w:r>
+      <w:proofErr w:type="spellEnd"/>
+      <w:r>
+        <w:t>...</w:t>
+      </w:r>
+      <w:proofErr w:type="gramEnd"/>
+      <w:r>
+        <w:t xml:space="preserve"> </w:t>
+      </w:r>
+      <w:proofErr w:type="spellStart"/>
+      <w:r>
+        <w:t>Add</w:t>
+      </w:r>
+      <w:proofErr w:type="spellEnd"/>
+      <w:r>
+        <w:t xml:space="preserve"> skladba časů – čas přejezdu od STOP např. 10s , (zavření dveří), PT – 50s  (aplikace odmaštění 30 </w:t>
+      </w:r>
+      <w:r>
+        <w:rPr>
+          <w:lang w:val="en-GB"/>
+        </w:rPr>
+        <w:t xml:space="preserve">+ </w:t>
+      </w:r>
+      <w:proofErr w:type="spellStart"/>
+      <w:r>
+        <w:rPr>
+          <w:lang w:val="en-GB"/>
+        </w:rPr>
+        <w:t>okap</w:t>
+      </w:r>
+      <w:proofErr w:type="spellEnd"/>
+      <w:r>
+        <w:rPr>
+          <w:lang w:val="en-GB"/>
+        </w:rPr>
+        <w:t xml:space="preserve"> </w:t>
+      </w:r>
+      <w:proofErr w:type="spellStart"/>
+      <w:r>
+        <w:rPr>
+          <w:lang w:val="en-GB"/>
+        </w:rPr>
+        <w:t>vody</w:t>
+      </w:r>
+      <w:proofErr w:type="spellEnd"/>
+      <w:r>
+        <w:rPr>
+          <w:lang w:val="en-GB"/>
+        </w:rPr>
+        <w:t xml:space="preserve"> 20)</w:t>
+      </w:r>
+    </w:p>
+    <w:p>
+      <w:pPr>
+        <w:pStyle w:val="Odstavecseseznamem"/>
+        <w:rPr>
+          <w:lang w:val="en-GB"/>
+        </w:rPr>
+      </w:pPr>
+      <w:proofErr w:type="spellStart"/>
+      <w:r>
+        <w:rPr>
+          <w:lang w:val="en-GB"/>
+        </w:rPr>
+        <w:t>Technologicky</w:t>
+      </w:r>
+      <w:proofErr w:type="spellEnd"/>
+      <w:r>
+        <w:rPr>
+          <w:lang w:val="en-GB"/>
+        </w:rPr>
+        <w:t xml:space="preserve"> se </w:t>
+      </w:r>
+      <w:proofErr w:type="spellStart"/>
+      <w:r>
+        <w:rPr>
+          <w:lang w:val="en-GB"/>
+        </w:rPr>
+        <w:t>nesmí</w:t>
+      </w:r>
+      <w:proofErr w:type="spellEnd"/>
+      <w:r>
+        <w:rPr>
+          <w:lang w:val="en-GB"/>
+        </w:rPr>
+        <w:t xml:space="preserve"> v POW </w:t>
+      </w:r>
+      <w:proofErr w:type="spellStart"/>
+      <w:r>
+        <w:rPr>
+          <w:lang w:val="en-GB"/>
+        </w:rPr>
+        <w:t>nechávat</w:t>
+      </w:r>
+      <w:proofErr w:type="spellEnd"/>
+      <w:r>
+        <w:rPr>
+          <w:lang w:val="en-GB"/>
+        </w:rPr>
+        <w:t xml:space="preserve"> </w:t>
+      </w:r>
+      <w:proofErr w:type="spellStart"/>
+      <w:proofErr w:type="gramStart"/>
+      <w:r>
+        <w:rPr>
+          <w:lang w:val="en-GB"/>
+        </w:rPr>
+        <w:t>jigy</w:t>
+      </w:r>
+      <w:proofErr w:type="spellEnd"/>
+      <w:r>
+        <w:rPr>
+          <w:lang w:val="en-GB"/>
+        </w:rPr>
+        <w:t xml:space="preserve">  -</w:t>
+      </w:r>
+      <w:proofErr w:type="gramEnd"/>
+      <w:r>
+        <w:rPr>
+          <w:lang w:val="en-GB"/>
+        </w:rPr>
+        <w:t xml:space="preserve"> </w:t>
+      </w:r>
+      <w:proofErr w:type="spellStart"/>
+      <w:r>
+        <w:rPr>
+          <w:lang w:val="en-GB"/>
+        </w:rPr>
+        <w:t>chemické</w:t>
+      </w:r>
+      <w:proofErr w:type="spellEnd"/>
+      <w:r>
+        <w:rPr>
+          <w:lang w:val="en-GB"/>
+        </w:rPr>
+        <w:t xml:space="preserve"> </w:t>
+      </w:r>
+      <w:proofErr w:type="spellStart"/>
+      <w:r>
+        <w:rPr>
+          <w:lang w:val="en-GB"/>
+        </w:rPr>
+        <w:t>prostředí</w:t>
+      </w:r>
+      <w:proofErr w:type="spellEnd"/>
+      <w:r>
+        <w:rPr>
+          <w:lang w:val="en-GB"/>
+        </w:rPr>
+        <w:t xml:space="preserve">, </w:t>
+      </w:r>
+      <w:proofErr w:type="spellStart"/>
+      <w:r>
+        <w:rPr>
+          <w:lang w:val="en-GB"/>
+        </w:rPr>
+        <w:t>tzn</w:t>
+      </w:r>
+      <w:proofErr w:type="spellEnd"/>
+      <w:r>
+        <w:rPr>
+          <w:lang w:val="en-GB"/>
+        </w:rPr>
+        <w:t xml:space="preserve"> </w:t>
+      </w:r>
+      <w:proofErr w:type="spellStart"/>
+      <w:r>
+        <w:rPr>
+          <w:lang w:val="en-GB"/>
+        </w:rPr>
+        <w:t>většinou</w:t>
+      </w:r>
+      <w:proofErr w:type="spellEnd"/>
+      <w:r>
+        <w:rPr>
+          <w:lang w:val="en-GB"/>
+        </w:rPr>
+        <w:t xml:space="preserve"> </w:t>
+      </w:r>
+      <w:proofErr w:type="spellStart"/>
+      <w:r>
+        <w:rPr>
+          <w:lang w:val="en-GB"/>
+        </w:rPr>
+        <w:t>za</w:t>
+      </w:r>
+      <w:proofErr w:type="spellEnd"/>
+      <w:r>
+        <w:rPr>
+          <w:lang w:val="en-GB"/>
+        </w:rPr>
+        <w:t xml:space="preserve"> </w:t>
+      </w:r>
+      <w:proofErr w:type="spellStart"/>
+      <w:r>
+        <w:rPr>
+          <w:lang w:val="en-GB"/>
+        </w:rPr>
+        <w:t>tímto</w:t>
+      </w:r>
+      <w:proofErr w:type="spellEnd"/>
+      <w:r>
+        <w:rPr>
+          <w:lang w:val="en-GB"/>
+        </w:rPr>
+        <w:t xml:space="preserve"> obj. </w:t>
+      </w:r>
+      <w:proofErr w:type="spellStart"/>
+      <w:r>
+        <w:rPr>
+          <w:lang w:val="en-GB"/>
+        </w:rPr>
+        <w:t>Následují</w:t>
+      </w:r>
+      <w:proofErr w:type="spellEnd"/>
+      <w:r>
+        <w:rPr>
+          <w:lang w:val="en-GB"/>
+        </w:rPr>
+        <w:t xml:space="preserve"> </w:t>
+      </w:r>
+      <w:proofErr w:type="spellStart"/>
+      <w:r>
+        <w:rPr>
+          <w:lang w:val="en-GB"/>
+        </w:rPr>
+        <w:t>buffery</w:t>
+      </w:r>
+      <w:proofErr w:type="spellEnd"/>
+      <w:r>
+        <w:rPr>
+          <w:lang w:val="en-GB"/>
+        </w:rPr>
+        <w:t xml:space="preserve">, </w:t>
+      </w:r>
+      <w:proofErr w:type="spellStart"/>
+      <w:r>
+        <w:rPr>
+          <w:lang w:val="en-GB"/>
+        </w:rPr>
+        <w:t>aby</w:t>
+      </w:r>
+      <w:proofErr w:type="spellEnd"/>
+      <w:r>
+        <w:rPr>
+          <w:lang w:val="en-GB"/>
+        </w:rPr>
+        <w:t xml:space="preserve"> </w:t>
+      </w:r>
+      <w:proofErr w:type="spellStart"/>
+      <w:r>
+        <w:rPr>
+          <w:lang w:val="en-GB"/>
+        </w:rPr>
+        <w:t>šlo</w:t>
+      </w:r>
+      <w:proofErr w:type="spellEnd"/>
+      <w:r>
+        <w:rPr>
+          <w:lang w:val="en-GB"/>
+        </w:rPr>
+        <w:t xml:space="preserve"> </w:t>
+      </w:r>
+      <w:proofErr w:type="spellStart"/>
+      <w:r>
+        <w:rPr>
+          <w:lang w:val="en-GB"/>
+        </w:rPr>
+        <w:t>odstavit</w:t>
+      </w:r>
+      <w:proofErr w:type="spellEnd"/>
+      <w:r>
+        <w:rPr>
+          <w:lang w:val="en-GB"/>
+        </w:rPr>
+        <w:t xml:space="preserve"> </w:t>
+      </w:r>
+      <w:proofErr w:type="spellStart"/>
+      <w:r>
+        <w:rPr>
+          <w:lang w:val="en-GB"/>
+        </w:rPr>
+        <w:t>jigy</w:t>
+      </w:r>
+      <w:proofErr w:type="spellEnd"/>
+      <w:r>
+        <w:rPr>
+          <w:lang w:val="en-GB"/>
+        </w:rPr>
+        <w:t xml:space="preserve"> </w:t>
+      </w:r>
+      <w:proofErr w:type="spellStart"/>
+      <w:r>
+        <w:rPr>
+          <w:lang w:val="en-GB"/>
+        </w:rPr>
+        <w:t>zde</w:t>
+      </w:r>
+      <w:proofErr w:type="spellEnd"/>
+      <w:r>
+        <w:rPr>
+          <w:lang w:val="en-GB"/>
+        </w:rPr>
+        <w:t xml:space="preserve">..... </w:t>
+      </w:r>
+    </w:p>
+    <w:p>
+      <w:pPr>
+        <w:pStyle w:val="Odstavecseseznamem"/>
+        <w:rPr>
+          <w:lang w:val="en-GB"/>
+        </w:rPr>
+      </w:pPr>
+    </w:p>
+    <w:p>
+      <w:pPr>
+        <w:pStyle w:val="Odstavecseseznamem"/>
+      </w:pPr>
+      <w:r>
+        <w:t xml:space="preserve">Univerzální objekt ve </w:t>
+      </w:r>
+      <w:proofErr w:type="spellStart"/>
+      <w:r>
+        <w:t>schematu</w:t>
+      </w:r>
+      <w:proofErr w:type="spellEnd"/>
+      <w:r>
+        <w:t xml:space="preserve"> – využitelnost např. pro </w:t>
+      </w:r>
+      <w:proofErr w:type="spellStart"/>
+      <w:r>
+        <w:t>předúpravy</w:t>
+      </w:r>
+      <w:proofErr w:type="spellEnd"/>
+      <w:r>
+        <w:t xml:space="preserve"> (nejen) typu maskování, čištění (otěr).. – nabídka vložení lidského robota – design člověk, nebo vložení robotů bez omezení, skladba času obdobná jako u </w:t>
+      </w:r>
+      <w:proofErr w:type="gramStart"/>
+      <w:r>
+        <w:t>LAK</w:t>
+      </w:r>
+      <w:proofErr w:type="gramEnd"/>
+      <w:r>
+        <w:t xml:space="preserve">. </w:t>
+      </w:r>
+    </w:p>
+    <w:p>
+      <w:r>
+        <w:t xml:space="preserve"> apod.  Elementy  - design v </w:t>
       </w:r>
       <w:proofErr w:type="spellStart"/>
       <w:r>
@@ -36,7 +462,27 @@
       </w:r>
       <w:proofErr w:type="spellEnd"/>
       <w:r>
-        <w:t xml:space="preserve"> jak mají vypadat, geometrie elementů - obecně typy – vycházíme z kruhových výsečí. </w:t>
+        <w:t xml:space="preserve"> jak mají vypadat</w:t>
+      </w:r>
+      <w:r>
+        <w:t xml:space="preserve">, pokud existují nějaké dané typy CO2, ION, POW a případně další ze které by bylo možné umístit do „galerie“ k následnému použití či </w:t>
+      </w:r>
+      <w:proofErr w:type="spellStart"/>
+      <w:r>
+        <w:t>doupřesnění</w:t>
+      </w:r>
+      <w:proofErr w:type="spellEnd"/>
+      <w:r>
+        <w:t xml:space="preserve"> pomocí „sub“ galerie</w:t>
+      </w:r>
+      <w:r>
+        <w:t>, geometrie elementů - obecně typy</w:t>
+      </w:r>
+      <w:r>
+        <w:t xml:space="preserve"> – vycházíme z kruhových výsečí jako geometrické tvary, které lze vložit.</w:t>
+      </w:r>
+      <w:r>
+        <w:t xml:space="preserve"> </w:t>
       </w:r>
     </w:p>
     <w:p/>
@@ -78,6 +524,19 @@
     </w:p>
     <w:p>
       <w:r>
+        <w:t xml:space="preserve">Zadávací tabulka – WT uchycení, </w:t>
+      </w:r>
+      <w:proofErr w:type="spellStart"/>
+      <w:r>
+        <w:t>WTč</w:t>
+      </w:r>
+      <w:proofErr w:type="spellEnd"/>
+      <w:r>
+        <w:t>, čas náběhu</w:t>
+      </w:r>
+    </w:p>
+    <w:p>
+      <w:r>
         <w:t xml:space="preserve">WT uchycení a </w:t>
       </w:r>
       <w:proofErr w:type="spellStart"/>
@@ -101,125 +560,304 @@
       <w:r>
         <w:t>(</w:t>
       </w:r>
+      <w:r>
+        <w:t>viz foto</w:t>
+      </w:r>
+      <w:r>
+        <w:t xml:space="preserve"> tabule).</w:t>
+      </w:r>
+      <w:r>
+        <w:t xml:space="preserve"> </w:t>
+      </w:r>
+      <w:r>
+        <w:t>Jak nazvat "klikatici" - délku v těchto</w:t>
+      </w:r>
+      <w:r>
+        <w:t xml:space="preserve"> </w:t>
+      </w:r>
+      <w:proofErr w:type="spellStart"/>
+      <w:r>
+        <w:t>obj</w:t>
+      </w:r>
+      <w:proofErr w:type="spellEnd"/>
+      <w:r>
+        <w:t xml:space="preserve">. Zadávání hodnot </w:t>
+      </w:r>
+      <w:r>
+        <w:t>pravděpodobně do</w:t>
+      </w:r>
+      <w:r>
+        <w:t xml:space="preserve"> </w:t>
+      </w:r>
+      <w:r>
+        <w:t>tabulky (vycházející</w:t>
+      </w:r>
+      <w:r>
+        <w:t xml:space="preserve"> z </w:t>
+      </w:r>
+      <w:r>
+        <w:t>PO - poznámky)</w:t>
+      </w:r>
+      <w:r>
+        <w:t>. S tím, že bude vycházet z aktuálně nastaveného designu.</w:t>
+      </w:r>
+    </w:p>
+    <w:p>
+      <w:r>
+        <w:t>R</w:t>
+      </w:r>
+      <w:r>
+        <w:t xml:space="preserve">ozmístím </w:t>
+      </w:r>
+      <w:proofErr w:type="spellStart"/>
+      <w:r>
+        <w:t>geometriecké</w:t>
+      </w:r>
+      <w:proofErr w:type="spellEnd"/>
+      <w:r>
+        <w:t xml:space="preserve"> části po lince, vložím stop stanici, v </w:t>
+      </w:r>
+      <w:proofErr w:type="spellStart"/>
+      <w:r>
+        <w:t>toolbaru</w:t>
+      </w:r>
+      <w:proofErr w:type="spellEnd"/>
+      <w:r>
+        <w:t xml:space="preserve"> mám možnost zobrazit/skrýt pozice pro </w:t>
+      </w:r>
+      <w:proofErr w:type="spellStart"/>
+      <w:r>
+        <w:t>jigy</w:t>
+      </w:r>
+      <w:proofErr w:type="spellEnd"/>
+      <w:r>
+        <w:t xml:space="preserve">. </w:t>
+      </w:r>
+    </w:p>
+    <w:p>
+      <w:pPr>
+        <w:rPr>
+          <w:i/>
+        </w:rPr>
+      </w:pPr>
+    </w:p>
+    <w:p>
+      <w:pPr>
+        <w:rPr>
+          <w:i/>
+        </w:rPr>
+      </w:pPr>
+      <w:r>
+        <w:rPr>
+          <w:i/>
+        </w:rPr>
+        <w:t>Pozice jso</w:t>
+      </w:r>
+      <w:r>
+        <w:rPr>
+          <w:i/>
+        </w:rPr>
+        <w:t xml:space="preserve">u </w:t>
+      </w:r>
+      <w:proofErr w:type="spellStart"/>
+      <w:r>
+        <w:rPr>
+          <w:i/>
+        </w:rPr>
+        <w:t>orotovány</w:t>
+      </w:r>
+      <w:proofErr w:type="spellEnd"/>
+      <w:r>
+        <w:rPr>
+          <w:i/>
+        </w:rPr>
+        <w:t xml:space="preserve"> podle poslední známé</w:t>
+      </w:r>
+      <w:r>
+        <w:rPr>
+          <w:i/>
+        </w:rPr>
+        <w:t xml:space="preserve"> rotace na </w:t>
+      </w:r>
       <w:proofErr w:type="gramStart"/>
       <w:r>
-        <w:t>viz. foto</w:t>
+        <w:rPr>
+          <w:i/>
+        </w:rPr>
+        <w:t>obj</w:t>
+      </w:r>
+      <w:r>
+        <w:rPr>
+          <w:i/>
+        </w:rPr>
+        <w:t>ektu s otočí</w:t>
       </w:r>
       <w:proofErr w:type="gramEnd"/>
       <w:r>
-        <w:t xml:space="preserve"> tabule).Jak nazvat "klikatici" - délku v těchto </w:t>
-      </w:r>
-      <w:proofErr w:type="spellStart"/>
-      <w:r>
-        <w:t>obj</w:t>
-      </w:r>
-      <w:proofErr w:type="spellEnd"/>
-      <w:r>
-        <w:t xml:space="preserve">. Zadávání hodnot </w:t>
-      </w:r>
-      <w:proofErr w:type="spellStart"/>
-      <w:r>
-        <w:t>pravděpod</w:t>
-      </w:r>
-      <w:proofErr w:type="spellEnd"/>
-      <w:r>
-        <w:t>. do tabulky (PO - poznámky)</w:t>
-      </w:r>
-    </w:p>
-    <w:p/>
-    <w:p>
-      <w:pPr>
-        <w:rPr>
-          <w:u w:val="single"/>
-        </w:rPr>
-      </w:pPr>
-      <w:r>
-        <w:rPr>
-          <w:u w:val="single"/>
-        </w:rPr>
-        <w:t xml:space="preserve">Přejezdy a </w:t>
-      </w:r>
-      <w:proofErr w:type="spellStart"/>
-      <w:r>
-        <w:rPr>
-          <w:u w:val="single"/>
-        </w:rPr>
-        <w:t>buffery</w:t>
-      </w:r>
-      <w:proofErr w:type="spellEnd"/>
-    </w:p>
-    <w:p>
-      <w:r>
-        <w:t>Vstupem má být?</w:t>
-      </w:r>
-    </w:p>
-    <w:p/>
-    <w:p>
-      <w:pPr>
-        <w:rPr>
-          <w:u w:val="single"/>
-        </w:rPr>
-      </w:pPr>
-      <w:r>
-        <w:rPr>
-          <w:u w:val="single"/>
-        </w:rPr>
-        <w:t>Vstupně výstupní</w:t>
-      </w:r>
-    </w:p>
-    <w:p>
-      <w:r>
-        <w:t xml:space="preserve">NAV - galerie, umístění lidských robotů. Zadání vzdálenosti mezi </w:t>
-      </w:r>
-      <w:proofErr w:type="spellStart"/>
-      <w:r>
-        <w:t>nima</w:t>
-      </w:r>
-      <w:proofErr w:type="spellEnd"/>
-      <w:r>
-        <w:t xml:space="preserve"> z toho vyplývají časy PT na navěšování - velká podobnost s tab. PO - poznámky - projekt nav_</w:t>
-      </w:r>
-      <w:proofErr w:type="spellStart"/>
-      <w:r>
-        <w:t>example</w:t>
-      </w:r>
-      <w:proofErr w:type="spellEnd"/>
-      <w:r>
-        <w:t xml:space="preserve"> - řešení času navěšování na </w:t>
-      </w:r>
-      <w:proofErr w:type="spellStart"/>
-      <w:r>
-        <w:t>Magně</w:t>
-      </w:r>
-      <w:proofErr w:type="spellEnd"/>
-      <w:r>
+        <w:rPr>
+          <w:i/>
+        </w:rPr>
+        <w:t xml:space="preserve">, který je před aktuálně </w:t>
+      </w:r>
+      <w:r>
+        <w:rPr>
+          <w:i/>
+        </w:rPr>
+        <w:t>nastavovaným objektem</w:t>
+      </w:r>
+      <w:r>
+        <w:rPr>
+          <w:i/>
+        </w:rPr>
         <w:t>.</w:t>
+      </w:r>
+    </w:p>
+    <w:p>
+      <w:pPr>
+        <w:rPr>
+          <w:i/>
+        </w:rPr>
+      </w:pPr>
+      <w:r>
+        <w:rPr>
+          <w:i/>
+        </w:rPr>
+        <w:lastRenderedPageBreak/>
+        <w:t>okótování míst (nástroj v panel</w:t>
+      </w:r>
+      <w:r>
+        <w:rPr>
+          <w:i/>
+        </w:rPr>
+        <w:t xml:space="preserve">u) pro možné </w:t>
+      </w:r>
+      <w:proofErr w:type="spellStart"/>
+      <w:r>
+        <w:rPr>
+          <w:i/>
+        </w:rPr>
+        <w:t>bufferování</w:t>
+      </w:r>
+      <w:proofErr w:type="spellEnd"/>
+      <w:r>
+        <w:rPr>
+          <w:i/>
+        </w:rPr>
+        <w:t xml:space="preserve"> </w:t>
+      </w:r>
+      <w:proofErr w:type="spellStart"/>
+      <w:r>
+        <w:rPr>
+          <w:i/>
+        </w:rPr>
+        <w:t>jigů</w:t>
+      </w:r>
+      <w:proofErr w:type="spellEnd"/>
+      <w:r>
+        <w:rPr>
+          <w:i/>
+        </w:rPr>
+        <w:t>? M</w:t>
+      </w:r>
+      <w:r>
+        <w:rPr>
+          <w:i/>
+        </w:rPr>
+        <w:t>ožnost i automatického okótování, vyhodnocení vhodných rovných úseků?</w:t>
       </w:r>
     </w:p>
     <w:p/>
     <w:p/>
     <w:p>
+      <w:pPr>
+        <w:rPr>
+          <w:u w:val="single"/>
+        </w:rPr>
+      </w:pPr>
+      <w:r>
+        <w:rPr>
+          <w:u w:val="single"/>
+        </w:rPr>
+        <w:t xml:space="preserve">Přejezdy a </w:t>
+      </w:r>
+      <w:proofErr w:type="spellStart"/>
+      <w:r>
+        <w:rPr>
+          <w:u w:val="single"/>
+        </w:rPr>
+        <w:t>buffery</w:t>
+      </w:r>
+      <w:proofErr w:type="spellEnd"/>
+    </w:p>
+    <w:p>
+      <w:r>
+        <w:t xml:space="preserve">Vstupem má být délka či čas? </w:t>
+      </w:r>
+    </w:p>
+    <w:p/>
+    <w:p>
+      <w:pPr>
+        <w:rPr>
+          <w:u w:val="single"/>
+        </w:rPr>
+      </w:pPr>
+      <w:r>
+        <w:rPr>
+          <w:u w:val="single"/>
+        </w:rPr>
+        <w:t>Vstupně výstupní</w:t>
+      </w:r>
+    </w:p>
+    <w:p>
+      <w:r>
+        <w:t>NAV - galerie, umístění lidských robo</w:t>
+      </w:r>
+      <w:r>
+        <w:t>tů. Zadání vzdálenosti mezi nimi</w:t>
+      </w:r>
+      <w:r>
+        <w:t xml:space="preserve"> z toho vyplývají časy PT na navěšování - velká podobnost s tab. PO - poznámky - projekt nav_</w:t>
+      </w:r>
+      <w:proofErr w:type="spellStart"/>
+      <w:r>
+        <w:t>example</w:t>
+      </w:r>
+      <w:proofErr w:type="spellEnd"/>
+      <w:r>
+        <w:t xml:space="preserve"> - řešení času navěšování na </w:t>
+      </w:r>
+      <w:proofErr w:type="spellStart"/>
+      <w:r>
+        <w:t>Magně</w:t>
+      </w:r>
+      <w:proofErr w:type="spellEnd"/>
+      <w:r>
+        <w:t>.</w:t>
+      </w:r>
+    </w:p>
+    <w:p/>
+    <w:p/>
+    <w:p>
       <w:r>
         <w:t xml:space="preserve">Posun řetězu - je možný po ose Y (uvažováno výchozí zobrazení). V případě </w:t>
       </w:r>
       <w:proofErr w:type="spellStart"/>
       <w:r>
-        <w:t>orotování</w:t>
-      </w:r>
-      <w:proofErr w:type="spellEnd"/>
-      <w:r>
-        <w:t xml:space="preserve"> náhledu o 90st, kdy je </w:t>
-      </w:r>
-      <w:proofErr w:type="spellStart"/>
-      <w:r>
-        <w:t>retěz</w:t>
-      </w:r>
-      <w:proofErr w:type="spellEnd"/>
-      <w:r>
-        <w:t xml:space="preserve"> veden svisle kabinou -&gt; je řetěz možné</w:t>
-      </w:r>
-    </w:p>
-    <w:p>
+        <w:t>oro</w:t>
+      </w:r>
+      <w:r>
+        <w:t>tování</w:t>
+      </w:r>
+      <w:proofErr w:type="spellEnd"/>
+      <w:r>
+        <w:t xml:space="preserve"> náhledu o 90st, kdy je ře</w:t>
+      </w:r>
+      <w:r>
+        <w:t>těz veden svisle kabinou -&gt; je řetěz možné</w:t>
+      </w:r>
+      <w:r>
+        <w:t xml:space="preserve"> </w:t>
+      </w:r>
       <w:r>
         <w:t xml:space="preserve">posouvat po ose X. </w:t>
       </w:r>
@@ -227,15 +865,10 @@
     <w:p/>
     <w:p>
       <w:r>
-        <w:t xml:space="preserve">Transformace </w:t>
-      </w:r>
-      <w:proofErr w:type="spellStart"/>
-      <w:r>
-        <w:t>schematu</w:t>
-      </w:r>
-      <w:proofErr w:type="spellEnd"/>
-      <w:r>
-        <w:t xml:space="preserve"> do geometrie</w:t>
+        <w:t>Transformace sché</w:t>
+      </w:r>
+      <w:r>
+        <w:t>matu do geometrie</w:t>
       </w:r>
     </w:p>
     <w:p>
@@ -263,97 +896,87 @@
       <w:r>
         <w:t>, ale bylo rozhodnuto, že nebude automaticky rozhodováno a nebude se</w:t>
       </w:r>
-    </w:p>
-    <w:p>
+      <w:r>
+        <w:t xml:space="preserve"> </w:t>
+      </w:r>
       <w:r>
         <w:t>zalamovat.</w:t>
       </w:r>
     </w:p>
     <w:p>
       <w:r>
+        <w:t xml:space="preserve">Převod do geometrie - pokud není uzavřen celý okruh linky, není možné spouštět simulaci. </w:t>
+      </w:r>
+    </w:p>
+    <w:p>
+      <w:r>
+        <w:t xml:space="preserve">Při převodu do geometrie, je v nabídce knihovny zobrazeno vložení 4 oblouků a linie. Obloukem se rozumí pouze ta část, kde je skutečný oblouk </w:t>
+      </w:r>
+      <w:r>
+        <w:t>–</w:t>
+      </w:r>
+      <w:r>
+        <w:t xml:space="preserve"> tzn</w:t>
+      </w:r>
+      <w:r>
+        <w:t xml:space="preserve">. </w:t>
+      </w:r>
+      <w:r>
+        <w:t xml:space="preserve">bez liniové části. </w:t>
+      </w:r>
+    </w:p>
+    <w:p>
+      <w:r>
+        <w:t xml:space="preserve">Při nahrazování </w:t>
+      </w:r>
+      <w:r>
+        <w:t>geometrických</w:t>
+      </w:r>
+      <w:r>
+        <w:t xml:space="preserve"> elementů, je uživatel dotazován skrze MB, zdali má k tomu skutečně dojít, stejně tak v případě, kdy dochází ke změně délky nad rámec </w:t>
+      </w:r>
+    </w:p>
+    <w:p>
+      <w:r>
+        <w:t>pracovní oblasti.</w:t>
+      </w:r>
+    </w:p>
+    <w:p>
+      <w:r>
+        <w:t>Při nahrazování linie obloukem či naopak, tak novější geo</w:t>
+      </w:r>
+      <w:r>
+        <w:t>metrický</w:t>
+      </w:r>
+      <w:r>
+        <w:t xml:space="preserve"> objekt nahrazuje ten předchozí, ale neplatí to v případě nahrazování oblouku obloukem.</w:t>
+      </w:r>
+    </w:p>
+    <w:p/>
+    <w:p>
+      <w:r>
+        <w:t>Funkční elementy děle</w:t>
+      </w:r>
+      <w:r>
+        <w:t xml:space="preserve">ní na - STOP, roboti, </w:t>
+      </w:r>
+      <w:proofErr w:type="spellStart"/>
+      <w:r>
+        <w:t>otoče</w:t>
+      </w:r>
+      <w:proofErr w:type="spellEnd"/>
+      <w:r>
+        <w:t>, zarážky</w:t>
+      </w:r>
+    </w:p>
+    <w:p>
+      <w:r>
         <w:lastRenderedPageBreak/>
-        <w:t xml:space="preserve">Převod do geometrie - pokud není uzavřen celý okruh linky, není možné spouštět simulaci. </w:t>
-      </w:r>
-    </w:p>
-    <w:p>
-      <w:r>
-        <w:t xml:space="preserve">Při převodu do geometrie, je v nabídce knihovny zobrazeno vložení 4 oblouků a linie. Obloukem se rozumí pouze ta část, kde je skutečný oblouk - </w:t>
-      </w:r>
-      <w:proofErr w:type="spellStart"/>
-      <w:r>
-        <w:t>tzn</w:t>
-      </w:r>
-      <w:proofErr w:type="spellEnd"/>
-    </w:p>
-    <w:p>
-      <w:r>
-        <w:t xml:space="preserve">bez liniové části. </w:t>
-      </w:r>
-    </w:p>
-    <w:p>
-      <w:r>
-        <w:t xml:space="preserve">Při nahrazování </w:t>
-      </w:r>
-      <w:proofErr w:type="spellStart"/>
-      <w:r>
-        <w:t>geo</w:t>
-      </w:r>
-      <w:proofErr w:type="spellEnd"/>
-      <w:r>
-        <w:t xml:space="preserve"> elementů, je uživatel dotazován skrze MB, zdali má k tomu skutečně dojít, stejně tak v případě, kdy dochází ke změně délky nad rámec </w:t>
-      </w:r>
-    </w:p>
-    <w:p>
-      <w:r>
-        <w:t>pracovní oblasti.</w:t>
-      </w:r>
-    </w:p>
-    <w:p>
-      <w:r>
-        <w:t xml:space="preserve">Při nahrazování linie obloukem či naopak, tak novější </w:t>
-      </w:r>
-      <w:proofErr w:type="spellStart"/>
-      <w:r>
-        <w:t>geo</w:t>
-      </w:r>
-      <w:proofErr w:type="spellEnd"/>
-      <w:r>
-        <w:t xml:space="preserve"> objekt nahrazuje ten předchozí, ale neplatí to v případě nahrazování oblouku obloukem.</w:t>
-      </w:r>
-    </w:p>
-    <w:p/>
-    <w:p>
-      <w:proofErr w:type="spellStart"/>
-      <w:r>
-        <w:t>Fční</w:t>
-      </w:r>
-      <w:proofErr w:type="spellEnd"/>
-      <w:r>
-        <w:t xml:space="preserve"> elementy </w:t>
-      </w:r>
-      <w:proofErr w:type="spellStart"/>
-      <w:r>
-        <w:t>dělění</w:t>
-      </w:r>
-      <w:proofErr w:type="spellEnd"/>
-      <w:r>
-        <w:t xml:space="preserve"> na - STOP, roboti, </w:t>
-      </w:r>
-      <w:proofErr w:type="spellStart"/>
-      <w:r>
-        <w:t>otoče</w:t>
-      </w:r>
-      <w:proofErr w:type="spellEnd"/>
-      <w:r>
-        <w:t>, zarážky</w:t>
-      </w:r>
-    </w:p>
-    <w:p>
-      <w:proofErr w:type="spellStart"/>
-      <w:r>
         <w:t>Geo</w:t>
       </w:r>
-      <w:proofErr w:type="spellEnd"/>
+      <w:r>
+        <w:t>metrie</w:t>
+      </w:r>
       <w:r>
         <w:t xml:space="preserve"> - linie (délka, rotace), oblouky (délka, rotace)</w:t>
       </w:r>
@@ -381,6 +1004,103 @@
     </w:sectPr>
   </w:body>
 </w:document>
+</file>
+
+<file path=word/numbering.xml><?xml version="1.0" encoding="utf-8"?>
+<w:numbering xmlns:ve="http://schemas.openxmlformats.org/markup-compatibility/2006" xmlns:o="urn:schemas-microsoft-com:office:office" xmlns:r="http://schemas.openxmlformats.org/officeDocument/2006/relationships" xmlns:m="http://schemas.openxmlformats.org/officeDocument/2006/math" xmlns:v="urn:schemas-microsoft-com:vml" xmlns:wp="http://schemas.openxmlformats.org/drawingml/2006/wordprocessingDrawing" xmlns:w10="urn:schemas-microsoft-com:office:word" xmlns:w="http://schemas.openxmlformats.org/wordprocessingml/2006/main" xmlns:wne="http://schemas.microsoft.com/office/word/2006/wordml">
+  <w:abstractNum w:abstractNumId="0">
+    <w:nsid w:val="2B6D3AEB"/>
+    <w:multiLevelType w:val="hybridMultilevel"/>
+    <w:tmpl w:val="3C748F2C"/>
+    <w:lvl w:ilvl="0" w:tplc="04050011">
+      <w:start w:val="1"/>
+      <w:numFmt w:val="decimal"/>
+      <w:lvlText w:val="%1)"/>
+      <w:lvlJc w:val="left"/>
+      <w:pPr>
+        <w:ind w:left="720" w:hanging="360"/>
+      </w:pPr>
+      <w:rPr>
+        <w:rFonts w:hint="default"/>
+      </w:rPr>
+    </w:lvl>
+    <w:lvl w:ilvl="1" w:tplc="04050019" w:tentative="1">
+      <w:start w:val="1"/>
+      <w:numFmt w:val="lowerLetter"/>
+      <w:lvlText w:val="%2."/>
+      <w:lvlJc w:val="left"/>
+      <w:pPr>
+        <w:ind w:left="1440" w:hanging="360"/>
+      </w:pPr>
+    </w:lvl>
+    <w:lvl w:ilvl="2" w:tplc="0405001B" w:tentative="1">
+      <w:start w:val="1"/>
+      <w:numFmt w:val="lowerRoman"/>
+      <w:lvlText w:val="%3."/>
+      <w:lvlJc w:val="right"/>
+      <w:pPr>
+        <w:ind w:left="2160" w:hanging="180"/>
+      </w:pPr>
+    </w:lvl>
+    <w:lvl w:ilvl="3" w:tplc="0405000F" w:tentative="1">
+      <w:start w:val="1"/>
+      <w:numFmt w:val="decimal"/>
+      <w:lvlText w:val="%4."/>
+      <w:lvlJc w:val="left"/>
+      <w:pPr>
+        <w:ind w:left="2880" w:hanging="360"/>
+      </w:pPr>
+    </w:lvl>
+    <w:lvl w:ilvl="4" w:tplc="04050019" w:tentative="1">
+      <w:start w:val="1"/>
+      <w:numFmt w:val="lowerLetter"/>
+      <w:lvlText w:val="%5."/>
+      <w:lvlJc w:val="left"/>
+      <w:pPr>
+        <w:ind w:left="3600" w:hanging="360"/>
+      </w:pPr>
+    </w:lvl>
+    <w:lvl w:ilvl="5" w:tplc="0405001B" w:tentative="1">
+      <w:start w:val="1"/>
+      <w:numFmt w:val="lowerRoman"/>
+      <w:lvlText w:val="%6."/>
+      <w:lvlJc w:val="right"/>
+      <w:pPr>
+        <w:ind w:left="4320" w:hanging="180"/>
+      </w:pPr>
+    </w:lvl>
+    <w:lvl w:ilvl="6" w:tplc="0405000F" w:tentative="1">
+      <w:start w:val="1"/>
+      <w:numFmt w:val="decimal"/>
+      <w:lvlText w:val="%7."/>
+      <w:lvlJc w:val="left"/>
+      <w:pPr>
+        <w:ind w:left="5040" w:hanging="360"/>
+      </w:pPr>
+    </w:lvl>
+    <w:lvl w:ilvl="7" w:tplc="04050019" w:tentative="1">
+      <w:start w:val="1"/>
+      <w:numFmt w:val="lowerLetter"/>
+      <w:lvlText w:val="%8."/>
+      <w:lvlJc w:val="left"/>
+      <w:pPr>
+        <w:ind w:left="5760" w:hanging="360"/>
+      </w:pPr>
+    </w:lvl>
+    <w:lvl w:ilvl="8" w:tplc="0405001B" w:tentative="1">
+      <w:start w:val="1"/>
+      <w:numFmt w:val="lowerRoman"/>
+      <w:lvlText w:val="%9."/>
+      <w:lvlJc w:val="right"/>
+      <w:pPr>
+        <w:ind w:left="6480" w:hanging="180"/>
+      </w:pPr>
+    </w:lvl>
+  </w:abstractNum>
+  <w:num w:numId="1">
+    <w:abstractNumId w:val="0"/>
+  </w:num>
+</w:numbering>
 </file>
 
 <file path=word/styles.xml><?xml version="1.0" encoding="utf-8"?>
@@ -571,6 +1291,17 @@
     <w:uiPriority w:val="99"/>
     <w:semiHidden/>
     <w:unhideWhenUsed/>
+  </w:style>
+  <w:style w:type="paragraph" w:styleId="Odstavecseseznamem">
+    <w:name w:val="List Paragraph"/>
+    <w:basedOn w:val="Normln"/>
+    <w:uiPriority w:val="34"/>
+    <w:qFormat/>
+    <w:rsid w:val="00943B86"/>
+    <w:pPr>
+      <w:ind w:left="720"/>
+      <w:contextualSpacing/>
+    </w:pPr>
   </w:style>
 </w:styles>
 </file>

</xml_diff>